<commit_message>
check chức năng lần 2
</commit_message>
<xml_diff>
--- a/documents/8-KetQuaThucHien.docx
+++ b/documents/8-KetQuaThucHien.docx
@@ -3836,6 +3836,264 @@
           </w:p>
         </w:tc>
       </w:tr>
+      <w:tr>
+        <w:tc>
+          <w:tcPr>
+            <w:tcW w:w="817" w:type="dxa"/>
+            <w:shd w:val="clear" w:color="auto" w:fill="auto"/>
+          </w:tcPr>
+          <w:p>
+            <w:pPr>
+              <w:jc w:val="center"/>
+              <w:rPr>
+                <w:lang w:val="en-US"/>
+              </w:rPr>
+            </w:pPr>
+            <w:r>
+              <w:rPr>
+                <w:lang w:val="en-US"/>
+              </w:rPr>
+              <w:t>23</w:t>
+            </w:r>
+          </w:p>
+        </w:tc>
+        <w:tc>
+          <w:tcPr>
+            <w:tcW w:w="3686" w:type="dxa"/>
+            <w:shd w:val="clear" w:color="auto" w:fill="auto"/>
+          </w:tcPr>
+          <w:p>
+            <w:pPr>
+              <w:rPr>
+                <w:lang w:val="en-US"/>
+              </w:rPr>
+            </w:pPr>
+            <w:r>
+              <w:rPr>
+                <w:lang w:val="en-US"/>
+              </w:rPr>
+              <w:t>Tra cứu bệnh nhân xuất theo biểu mẩu 3</w:t>
+            </w:r>
+          </w:p>
+        </w:tc>
+        <w:tc>
+          <w:tcPr>
+            <w:tcW w:w="1417" w:type="dxa"/>
+          </w:tcPr>
+          <w:p>
+            <w:pPr>
+              <w:jc w:val="center"/>
+              <w:rPr>
+                <w:lang w:val="en-US"/>
+              </w:rPr>
+            </w:pPr>
+            <w:r>
+              <w:rPr>
+                <w:lang w:val="en-US"/>
+              </w:rPr>
+              <w:sym w:font="Wingdings" w:char="F0FC"/>
+            </w:r>
+          </w:p>
+        </w:tc>
+        <w:tc>
+          <w:tcPr>
+            <w:tcW w:w="1418" w:type="dxa"/>
+          </w:tcPr>
+          <w:p>
+            <w:pPr>
+              <w:jc w:val="center"/>
+              <w:rPr>
+                <w:lang w:val="en-US"/>
+              </w:rPr>
+            </w:pPr>
+          </w:p>
+        </w:tc>
+        <w:tc>
+          <w:tcPr>
+            <w:tcW w:w="1557" w:type="dxa"/>
+          </w:tcPr>
+          <w:p>
+            <w:pPr>
+              <w:jc w:val="center"/>
+              <w:rPr>
+                <w:lang w:val="en-US"/>
+              </w:rPr>
+            </w:pPr>
+          </w:p>
+        </w:tc>
+      </w:tr>
+      <w:tr>
+        <w:tc>
+          <w:tcPr>
+            <w:tcW w:w="817" w:type="dxa"/>
+            <w:shd w:val="clear" w:color="auto" w:fill="auto"/>
+          </w:tcPr>
+          <w:p>
+            <w:pPr>
+              <w:jc w:val="center"/>
+              <w:rPr>
+                <w:lang w:val="en-US"/>
+              </w:rPr>
+            </w:pPr>
+            <w:r>
+              <w:rPr>
+                <w:lang w:val="en-US"/>
+              </w:rPr>
+              <w:t>24</w:t>
+            </w:r>
+          </w:p>
+        </w:tc>
+        <w:tc>
+          <w:tcPr>
+            <w:tcW w:w="3686" w:type="dxa"/>
+            <w:shd w:val="clear" w:color="auto" w:fill="auto"/>
+          </w:tcPr>
+          <w:p>
+            <w:pPr>
+              <w:rPr>
+                <w:lang w:val="en-US"/>
+              </w:rPr>
+            </w:pPr>
+            <w:r>
+              <w:rPr>
+                <w:lang w:val="en-US"/>
+              </w:rPr>
+              <w:t>Báo cáo doanh thu ngày</w:t>
+            </w:r>
+          </w:p>
+        </w:tc>
+        <w:tc>
+          <w:tcPr>
+            <w:tcW w:w="1417" w:type="dxa"/>
+          </w:tcPr>
+          <w:p>
+            <w:pPr>
+              <w:jc w:val="center"/>
+              <w:rPr>
+                <w:lang w:val="en-US"/>
+              </w:rPr>
+            </w:pPr>
+            <w:r>
+              <w:rPr>
+                <w:lang w:val="en-US"/>
+              </w:rPr>
+              <w:sym w:font="Wingdings" w:char="F0FC"/>
+            </w:r>
+          </w:p>
+        </w:tc>
+        <w:tc>
+          <w:tcPr>
+            <w:tcW w:w="1418" w:type="dxa"/>
+          </w:tcPr>
+          <w:p>
+            <w:pPr>
+              <w:jc w:val="center"/>
+              <w:rPr>
+                <w:lang w:val="en-US"/>
+              </w:rPr>
+            </w:pPr>
+          </w:p>
+        </w:tc>
+        <w:tc>
+          <w:tcPr>
+            <w:tcW w:w="1557" w:type="dxa"/>
+          </w:tcPr>
+          <w:p>
+            <w:pPr>
+              <w:jc w:val="center"/>
+              <w:rPr>
+                <w:lang w:val="en-US"/>
+              </w:rPr>
+            </w:pPr>
+          </w:p>
+        </w:tc>
+      </w:tr>
+      <w:tr>
+        <w:tc>
+          <w:tcPr>
+            <w:tcW w:w="817" w:type="dxa"/>
+            <w:shd w:val="clear" w:color="auto" w:fill="auto"/>
+          </w:tcPr>
+          <w:p>
+            <w:pPr>
+              <w:jc w:val="center"/>
+              <w:rPr>
+                <w:lang w:val="en-US"/>
+              </w:rPr>
+            </w:pPr>
+            <w:r>
+              <w:rPr>
+                <w:lang w:val="en-US"/>
+              </w:rPr>
+              <w:t>25</w:t>
+            </w:r>
+          </w:p>
+        </w:tc>
+        <w:tc>
+          <w:tcPr>
+            <w:tcW w:w="3686" w:type="dxa"/>
+            <w:shd w:val="clear" w:color="auto" w:fill="auto"/>
+          </w:tcPr>
+          <w:p>
+            <w:pPr>
+              <w:rPr>
+                <w:lang w:val="en-US"/>
+              </w:rPr>
+            </w:pPr>
+            <w:r>
+              <w:rPr>
+                <w:lang w:val="en-US"/>
+              </w:rPr>
+              <w:t>Báo cáo sử dụng thuốc</w:t>
+            </w:r>
+          </w:p>
+        </w:tc>
+        <w:tc>
+          <w:tcPr>
+            <w:tcW w:w="1417" w:type="dxa"/>
+          </w:tcPr>
+          <w:p>
+            <w:pPr>
+              <w:jc w:val="center"/>
+              <w:rPr>
+                <w:lang w:val="en-US"/>
+              </w:rPr>
+            </w:pPr>
+            <w:r>
+              <w:rPr>
+                <w:lang w:val="en-US"/>
+              </w:rPr>
+              <w:sym w:font="Wingdings" w:char="F0FC"/>
+            </w:r>
+          </w:p>
+        </w:tc>
+        <w:tc>
+          <w:tcPr>
+            <w:tcW w:w="1418" w:type="dxa"/>
+          </w:tcPr>
+          <w:p>
+            <w:pPr>
+              <w:jc w:val="center"/>
+              <w:rPr>
+                <w:lang w:val="en-US"/>
+              </w:rPr>
+            </w:pPr>
+          </w:p>
+        </w:tc>
+        <w:tc>
+          <w:tcPr>
+            <w:tcW w:w="1557" w:type="dxa"/>
+          </w:tcPr>
+          <w:p>
+            <w:pPr>
+              <w:jc w:val="center"/>
+              <w:rPr>
+                <w:lang w:val="en-US"/>
+              </w:rPr>
+            </w:pPr>
+          </w:p>
+        </w:tc>
+      </w:tr>
     </w:tbl>
     <w:p>
       <w:pPr>
@@ -3887,6 +4145,7 @@
           <w:noProof/>
           <w:lang w:eastAsia="vi-VN"/>
         </w:rPr>
+        <w:lastRenderedPageBreak/>
         <w:drawing>
           <wp:inline distT="0" distB="0" distL="0" distR="0" wp14:anchorId="2A5AF62B" wp14:editId="7EA2A782">
             <wp:extent cx="5732145" cy="3743325"/>
@@ -4487,7 +4746,7 @@
         </mc:Choice>
         <mc:Fallback>
           <w:pict>
-            <v:shape w14:anchorId="7F91663B" id="Freeform 1" o:spid="_x0000_s1026" style="position:absolute;margin-left:0;margin-top:0;width:93.15pt;height:814.55pt;flip:x;z-index:251665408;visibility:visible;mso-wrap-style:square;mso-width-percent:0;mso-height-percent:0;mso-wrap-distance-left:9pt;mso-wrap-distance-top:0;mso-wrap-distance-right:9pt;mso-wrap-distance-bottom:0;mso-position-horizontal:absolute;mso-position-horizontal-relative:page;mso-position-vertical:absolute;mso-position-vertical-relative:page;mso-width-percent:0;mso-height-percent:0;mso-width-relative:page;mso-height-relative:page;v-text-anchor:top" coordsize="502,3168" o:gfxdata="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" path="m502,c93,,93,,93,,146,383,323,1900,,3168v502,,502,,502,l502,xe" fillcolor="#8db3e2" stroked="f" strokecolor="#212120">
+            <v:shape w14:anchorId="48A5B801" id="Freeform 1" o:spid="_x0000_s1026" style="position:absolute;margin-left:0;margin-top:0;width:93.15pt;height:814.55pt;flip:x;z-index:251665408;visibility:visible;mso-wrap-style:square;mso-width-percent:0;mso-height-percent:0;mso-wrap-distance-left:9pt;mso-wrap-distance-top:0;mso-wrap-distance-right:9pt;mso-wrap-distance-bottom:0;mso-position-horizontal:absolute;mso-position-horizontal-relative:page;mso-position-vertical:absolute;mso-position-vertical-relative:page;mso-width-percent:0;mso-height-percent:0;mso-width-relative:page;mso-height-relative:page;v-text-anchor:top" coordsize="502,3168" o:gfxdata="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" path="m502,c93,,93,,93,,146,383,323,1900,,3168v502,,502,,502,l502,xe" fillcolor="#8db3e2" stroked="f" strokecolor="#212120">
               <v:fill color2="#1f497d" rotate="t" focus="100%" type="gradient"/>
               <v:shadow color="#8c8682"/>
               <v:path arrowok="t" o:connecttype="custom" o:connectlocs="1183005,0;219162,0;0,10344647;1183005,10344647;1183005,0" o:connectangles="0,0,0,0,0"/>
@@ -6996,6 +7255,7 @@
     <w:lsdException w:name="HTML Sample" w:semiHidden="1" w:unhideWhenUsed="1"/>
     <w:lsdException w:name="HTML Typewriter" w:semiHidden="1" w:unhideWhenUsed="1"/>
     <w:lsdException w:name="HTML Variable" w:semiHidden="1" w:unhideWhenUsed="1"/>
+    <w:lsdException w:name="Normal Table" w:semiHidden="1" w:unhideWhenUsed="1"/>
     <w:lsdException w:name="annotation subject" w:semiHidden="1" w:unhideWhenUsed="1"/>
     <w:lsdException w:name="No List" w:semiHidden="1" w:unhideWhenUsed="1"/>
     <w:lsdException w:name="Outline List 1" w:semiHidden="1" w:unhideWhenUsed="1"/>
@@ -7038,8 +7298,11 @@
     <w:lsdException w:name="Table Contemporary" w:semiHidden="1" w:unhideWhenUsed="1"/>
     <w:lsdException w:name="Table Elegant" w:semiHidden="1" w:unhideWhenUsed="1"/>
     <w:lsdException w:name="Table Professional" w:semiHidden="1" w:unhideWhenUsed="1"/>
+    <w:lsdException w:name="Table Subtle 1" w:semiHidden="1" w:unhideWhenUsed="1"/>
     <w:lsdException w:name="Table Subtle 2" w:semiHidden="1" w:unhideWhenUsed="1"/>
     <w:lsdException w:name="Table Web 1" w:semiHidden="1" w:unhideWhenUsed="1"/>
+    <w:lsdException w:name="Table Web 2" w:semiHidden="1" w:unhideWhenUsed="1"/>
+    <w:lsdException w:name="Table Web 3" w:semiHidden="1" w:unhideWhenUsed="1"/>
     <w:lsdException w:name="Balloon Text" w:semiHidden="1" w:unhideWhenUsed="1"/>
     <w:lsdException w:name="Table Theme" w:semiHidden="1" w:unhideWhenUsed="1"/>
     <w:lsdException w:name="Placeholder Text" w:semiHidden="1" w:uiPriority="99"/>

</xml_diff>